<commit_message>
.docs file spacing fix
</commit_message>
<xml_diff>
--- a/Лабораторна робота №3.docx
+++ b/Лабораторна робота №3.docx
@@ -1947,9 +1947,9 @@
           <w:noProof/>
         </w:rPr>
         <w:drawing>
-          <wp:inline distT="0" distB="0" distL="0" distR="0" wp14:anchorId="20C75FC1" wp14:editId="0758959B">
-            <wp:extent cx="5567700" cy="5963478"/>
-            <wp:effectExtent l="0" t="0" r="0" b="0"/>
+          <wp:inline distT="0" distB="0" distL="0" distR="0" wp14:anchorId="20C75FC1" wp14:editId="1DC36259">
+            <wp:extent cx="5335326" cy="5714586"/>
+            <wp:effectExtent l="0" t="0" r="0" b="635"/>
             <wp:docPr id="8" name="Рисунок 8"/>
             <wp:cNvGraphicFramePr>
               <a:graphicFrameLocks xmlns:a="http://schemas.openxmlformats.org/drawingml/2006/main" noChangeAspect="1"/>
@@ -1979,7 +1979,7 @@
                   <pic:spPr bwMode="auto">
                     <a:xfrm>
                       <a:off x="0" y="0"/>
-                      <a:ext cx="5602405" cy="6000650"/>
+                      <a:ext cx="5378073" cy="5760372"/>
                     </a:xfrm>
                     <a:prstGeom prst="rect">
                       <a:avLst/>
@@ -1995,6 +1995,20 @@
           </wp:inline>
         </w:drawing>
       </w:r>
+    </w:p>
+    <w:p>
+      <w:pPr>
+        <w:pStyle w:val="a3"/>
+        <w:spacing w:after="160" w:line="259" w:lineRule="auto"/>
+        <w:ind w:left="0"/>
+        <w:jc w:val="center"/>
+        <w:rPr>
+          <w:rFonts w:ascii="Times New Roman" w:hAnsi="Times New Roman"/>
+          <w:sz w:val="32"/>
+          <w:szCs w:val="32"/>
+          <w:lang w:val="uk-UA"/>
+        </w:rPr>
+      </w:pPr>
     </w:p>
     <w:p>
       <w:pPr>

</xml_diff>